<commit_message>
editado la plantilla word para que itere por las notas
</commit_message>
<xml_diff>
--- a/inputs/Plantilla_Notas.docx
+++ b/inputs/Plantilla_Notas.docx
@@ -1,6 +1,6 @@
 
 <file path=word/document.xml><?xml version="1.0" encoding="utf-8"?>
-<w:document xmlns:wpc="http://schemas.microsoft.com/office/word/2010/wordprocessingCanvas" xmlns:cx="http://schemas.microsoft.com/office/drawing/2014/chartex" xmlns:cx1="http://schemas.microsoft.com/office/drawing/2015/9/8/chartex" xmlns:cx2="http://schemas.microsoft.com/office/drawing/2015/10/21/chartex" xmlns:cx3="http://schemas.microsoft.com/office/drawing/2016/5/9/chartex" xmlns:cx4="http://schemas.microsoft.com/office/drawing/2016/5/10/chartex" xmlns:cx5="http://schemas.microsoft.com/office/drawing/2016/5/11/chartex" xmlns:cx6="http://schemas.microsoft.com/office/drawing/2016/5/12/chartex" xmlns:cx7="http://schemas.microsoft.com/office/drawing/2016/5/13/chartex" xmlns:cx8="http://schemas.microsoft.com/office/drawing/2016/5/14/chartex" xmlns:mc="http://schemas.openxmlformats.org/markup-compatibility/2006" xmlns:aink="http://schemas.microsoft.com/office/drawing/2016/ink" xmlns:am3d="http://schemas.microsoft.com/office/drawing/2017/model3d" xmlns:o="urn:schemas-microsoft-com:office:office" xmlns:oel="http://schemas.microsoft.com/office/2019/extlst" xmlns:r="http://schemas.openxmlformats.org/officeDocument/2006/relationships" xmlns:m="http://schemas.openxmlformats.org/officeDocument/2006/math" xmlns:v="urn:schemas-microsoft-com:vml" xmlns:wp14="http://schemas.microsoft.com/office/word/2010/wordprocessingDrawing" xmlns:wp="http://schemas.openxmlformats.org/drawingml/2006/wordprocessingDrawing" xmlns:w10="urn:schemas-microsoft-com:office:word" xmlns:w="http://schemas.openxmlformats.org/wordprocessingml/2006/main" xmlns:w14="http://schemas.microsoft.com/office/word/2010/wordml" xmlns:w15="http://schemas.microsoft.com/office/word/2012/wordml" xmlns:w16cex="http://schemas.microsoft.com/office/word/2018/wordml/cex" xmlns:w16cid="http://schemas.microsoft.com/office/word/2016/wordml/cid" xmlns:w16="http://schemas.microsoft.com/office/word/2018/wordml" xmlns:w16sdtdh="http://schemas.microsoft.com/office/word/2020/wordml/sdtdatahash" xmlns:w16se="http://schemas.microsoft.com/office/word/2015/wordml/symex" xmlns:wpg="http://schemas.microsoft.com/office/word/2010/wordprocessingGroup" xmlns:wpi="http://schemas.microsoft.com/office/word/2010/wordprocessingInk" xmlns:wne="http://schemas.microsoft.com/office/word/2006/wordml" xmlns:wps="http://schemas.microsoft.com/office/word/2010/wordprocessingShape" mc:Ignorable="w14 w15 w16se w16cid w16 w16cex w16sdtdh wp14">
+<w:document xmlns:wpc="http://schemas.microsoft.com/office/word/2010/wordprocessingCanvas" xmlns:cx="http://schemas.microsoft.com/office/drawing/2014/chartex" xmlns:cx1="http://schemas.microsoft.com/office/drawing/2015/9/8/chartex" xmlns:cx2="http://schemas.microsoft.com/office/drawing/2015/10/21/chartex" xmlns:cx3="http://schemas.microsoft.com/office/drawing/2016/5/9/chartex" xmlns:cx4="http://schemas.microsoft.com/office/drawing/2016/5/10/chartex" xmlns:cx5="http://schemas.microsoft.com/office/drawing/2016/5/11/chartex" xmlns:cx6="http://schemas.microsoft.com/office/drawing/2016/5/12/chartex" xmlns:cx7="http://schemas.microsoft.com/office/drawing/2016/5/13/chartex" xmlns:cx8="http://schemas.microsoft.com/office/drawing/2016/5/14/chartex" xmlns:mc="http://schemas.openxmlformats.org/markup-compatibility/2006" xmlns:aink="http://schemas.microsoft.com/office/drawing/2016/ink" xmlns:am3d="http://schemas.microsoft.com/office/drawing/2017/model3d" xmlns:o="urn:schemas-microsoft-com:office:office" xmlns:r="http://schemas.openxmlformats.org/officeDocument/2006/relationships" xmlns:m="http://schemas.openxmlformats.org/officeDocument/2006/math" xmlns:v="urn:schemas-microsoft-com:vml" xmlns:wp14="http://schemas.microsoft.com/office/word/2010/wordprocessingDrawing" xmlns:wp="http://schemas.openxmlformats.org/drawingml/2006/wordprocessingDrawing" xmlns:w10="urn:schemas-microsoft-com:office:word" xmlns:w="http://schemas.openxmlformats.org/wordprocessingml/2006/main" xmlns:w14="http://schemas.microsoft.com/office/word/2010/wordml" xmlns:w15="http://schemas.microsoft.com/office/word/2012/wordml" xmlns:w16cid="http://schemas.microsoft.com/office/word/2016/wordml/cid" xmlns:w16se="http://schemas.microsoft.com/office/word/2015/wordml/symex" xmlns:wpg="http://schemas.microsoft.com/office/word/2010/wordprocessingGroup" xmlns:wpi="http://schemas.microsoft.com/office/word/2010/wordprocessingInk" xmlns:wne="http://schemas.microsoft.com/office/word/2006/wordml" xmlns:wps="http://schemas.microsoft.com/office/word/2010/wordprocessingShape" mc:Ignorable="w14 w15 w16se w16cid wp14">
   <w:body>
     <w:p>
       <w:pPr>
@@ -22,6 +22,7 @@
         </w:rPr>
         <w:t xml:space="preserve">INFORME ANUAL CURSO </w:t>
       </w:r>
+      <w:proofErr w:type="gramStart"/>
       <w:r>
         <w:rPr>
           <w:rFonts w:ascii="Mulish" w:hAnsi="Mulish"/>
@@ -29,7 +30,17 @@
           <w:sz w:val="40"/>
           <w:szCs w:val="40"/>
         </w:rPr>
-        <w:t>{{curso}}</w:t>
+        <w:t>{{ curso</w:t>
+      </w:r>
+      <w:proofErr w:type="gramEnd"/>
+      <w:r>
+        <w:rPr>
+          <w:rFonts w:ascii="Mulish" w:hAnsi="Mulish"/>
+          <w:b/>
+          <w:sz w:val="40"/>
+          <w:szCs w:val="40"/>
+        </w:rPr>
+        <w:t xml:space="preserve"> }}</w:t>
       </w:r>
     </w:p>
     <w:tbl>
@@ -80,13 +91,57 @@
               </w:rPr>
               <w:t xml:space="preserve">Alumno/a: </w:t>
             </w:r>
+            <w:proofErr w:type="gramStart"/>
             <w:r>
               <w:rPr>
                 <w:rFonts w:ascii="Mulish" w:hAnsi="Mulish"/>
                 <w:sz w:val="28"/>
                 <w:szCs w:val="28"/>
               </w:rPr>
-              <w:t>{{nombre_alumno}}</w:t>
+              <w:t>{{</w:t>
+            </w:r>
+            <w:r>
+              <w:rPr>
+                <w:rFonts w:ascii="Mulish" w:hAnsi="Mulish"/>
+                <w:sz w:val="28"/>
+                <w:szCs w:val="28"/>
+              </w:rPr>
+              <w:t xml:space="preserve"> </w:t>
+            </w:r>
+            <w:proofErr w:type="spellStart"/>
+            <w:r>
+              <w:rPr>
+                <w:rFonts w:ascii="Mulish" w:hAnsi="Mulish"/>
+                <w:sz w:val="28"/>
+                <w:szCs w:val="28"/>
+              </w:rPr>
+              <w:t>nombre</w:t>
+            </w:r>
+            <w:proofErr w:type="gramEnd"/>
+            <w:r>
+              <w:rPr>
+                <w:rFonts w:ascii="Mulish" w:hAnsi="Mulish"/>
+                <w:sz w:val="28"/>
+                <w:szCs w:val="28"/>
+              </w:rPr>
+              <w:t>_alumno</w:t>
+            </w:r>
+            <w:proofErr w:type="spellEnd"/>
+            <w:r>
+              <w:rPr>
+                <w:rFonts w:ascii="Mulish" w:hAnsi="Mulish"/>
+                <w:sz w:val="28"/>
+                <w:szCs w:val="28"/>
+              </w:rPr>
+              <w:t xml:space="preserve"> </w:t>
+            </w:r>
+            <w:r>
+              <w:rPr>
+                <w:rFonts w:ascii="Mulish" w:hAnsi="Mulish"/>
+                <w:sz w:val="28"/>
+                <w:szCs w:val="28"/>
+              </w:rPr>
+              <w:t>}}</w:t>
             </w:r>
           </w:p>
         </w:tc>
@@ -179,7 +234,7 @@
               <w:ind w:left="-109"/>
               <w:rPr>
                 <w:rFonts w:ascii="Mulish" w:hAnsi="Mulish"/>
-                <w:bCs/>
+                <w:b/>
                 <w:sz w:val="28"/>
                 <w:szCs w:val="28"/>
               </w:rPr>
@@ -193,14 +248,23 @@
               </w:rPr>
               <w:t xml:space="preserve">Clase: </w:t>
             </w:r>
-            <w:r>
-              <w:rPr>
-                <w:rFonts w:ascii="Mulish" w:hAnsi="Mulish"/>
-                <w:bCs/>
+            <w:proofErr w:type="gramStart"/>
+            <w:r>
+              <w:rPr>
+                <w:rFonts w:ascii="Mulish" w:hAnsi="Mulish"/>
                 <w:sz w:val="28"/>
                 <w:szCs w:val="28"/>
               </w:rPr>
-              <w:t>{{clase}}</w:t>
+              <w:t>{{ clase</w:t>
+            </w:r>
+            <w:proofErr w:type="gramEnd"/>
+            <w:r>
+              <w:rPr>
+                <w:rFonts w:ascii="Mulish" w:hAnsi="Mulish"/>
+                <w:sz w:val="28"/>
+                <w:szCs w:val="28"/>
+              </w:rPr>
+              <w:t xml:space="preserve"> }}</w:t>
             </w:r>
           </w:p>
         </w:tc>
@@ -258,6 +322,551 @@
                 <w:szCs w:val="28"/>
               </w:rPr>
             </w:pPr>
+          </w:p>
+        </w:tc>
+      </w:tr>
+    </w:tbl>
+    <w:tbl>
+      <w:tblPr>
+        <w:tblStyle w:val="Tablaconcuadrcula"/>
+        <w:tblpPr w:leftFromText="141" w:rightFromText="141" w:vertAnchor="text" w:horzAnchor="margin" w:tblpY="12"/>
+        <w:tblW w:w="5000" w:type="pct"/>
+        <w:tblLook w:val="04A0" w:firstRow="1" w:lastRow="0" w:firstColumn="1" w:lastColumn="0" w:noHBand="0" w:noVBand="1"/>
+      </w:tblPr>
+      <w:tblGrid>
+        <w:gridCol w:w="4745"/>
+        <w:gridCol w:w="1669"/>
+        <w:gridCol w:w="1669"/>
+        <w:gridCol w:w="1669"/>
+        <w:gridCol w:w="1769"/>
+        <w:gridCol w:w="2473"/>
+      </w:tblGrid>
+      <w:tr>
+        <w:trPr>
+          <w:trHeight w:val="737"/>
+        </w:trPr>
+        <w:tc>
+          <w:tcPr>
+            <w:tcW w:w="1728" w:type="pct"/>
+            <w:shd w:val="clear" w:color="auto" w:fill="F2F2F2" w:themeFill="background1" w:themeFillShade="F2"/>
+            <w:vAlign w:val="center"/>
+          </w:tcPr>
+          <w:p>
+            <w:pPr>
+              <w:jc w:val="center"/>
+              <w:rPr>
+                <w:rFonts w:ascii="Mulish" w:hAnsi="Mulish"/>
+                <w:b/>
+              </w:rPr>
+            </w:pPr>
+            <w:r>
+              <w:rPr>
+                <w:rFonts w:ascii="Mulish" w:hAnsi="Mulish"/>
+                <w:b/>
+              </w:rPr>
+              <w:t>ASIGNATURA</w:t>
+            </w:r>
+          </w:p>
+        </w:tc>
+        <w:tc>
+          <w:tcPr>
+            <w:tcW w:w="629" w:type="pct"/>
+            <w:shd w:val="clear" w:color="auto" w:fill="F2F2F2" w:themeFill="background1" w:themeFillShade="F2"/>
+            <w:vAlign w:val="center"/>
+          </w:tcPr>
+          <w:p>
+            <w:pPr>
+              <w:jc w:val="center"/>
+              <w:rPr>
+                <w:rFonts w:ascii="Mulish" w:hAnsi="Mulish"/>
+                <w:b/>
+              </w:rPr>
+            </w:pPr>
+            <w:r>
+              <w:rPr>
+                <w:rFonts w:ascii="Mulish" w:hAnsi="Mulish"/>
+                <w:b/>
+              </w:rPr>
+              <w:t>PRIMER</w:t>
+            </w:r>
+            <w:r>
+              <w:rPr>
+                <w:rFonts w:ascii="Mulish" w:hAnsi="Mulish"/>
+                <w:b/>
+              </w:rPr>
+              <w:br/>
+              <w:t>TRIMESTRE</w:t>
+            </w:r>
+          </w:p>
+        </w:tc>
+        <w:tc>
+          <w:tcPr>
+            <w:tcW w:w="629" w:type="pct"/>
+            <w:shd w:val="clear" w:color="auto" w:fill="F2F2F2" w:themeFill="background1" w:themeFillShade="F2"/>
+            <w:vAlign w:val="center"/>
+          </w:tcPr>
+          <w:p>
+            <w:pPr>
+              <w:jc w:val="center"/>
+              <w:rPr>
+                <w:rFonts w:ascii="Mulish" w:hAnsi="Mulish"/>
+                <w:b/>
+              </w:rPr>
+            </w:pPr>
+            <w:r>
+              <w:rPr>
+                <w:rFonts w:ascii="Mulish" w:hAnsi="Mulish"/>
+                <w:b/>
+              </w:rPr>
+              <w:t>SEGUNDO</w:t>
+            </w:r>
+            <w:r>
+              <w:rPr>
+                <w:rFonts w:ascii="Mulish" w:hAnsi="Mulish"/>
+                <w:b/>
+              </w:rPr>
+              <w:br/>
+              <w:t>TRIMESTRE</w:t>
+            </w:r>
+          </w:p>
+        </w:tc>
+        <w:tc>
+          <w:tcPr>
+            <w:tcW w:w="629" w:type="pct"/>
+            <w:shd w:val="clear" w:color="auto" w:fill="F2F2F2" w:themeFill="background1" w:themeFillShade="F2"/>
+            <w:vAlign w:val="center"/>
+          </w:tcPr>
+          <w:p>
+            <w:pPr>
+              <w:jc w:val="center"/>
+              <w:rPr>
+                <w:rFonts w:ascii="Mulish" w:hAnsi="Mulish"/>
+                <w:b/>
+              </w:rPr>
+            </w:pPr>
+            <w:r>
+              <w:rPr>
+                <w:rFonts w:ascii="Mulish" w:hAnsi="Mulish"/>
+                <w:b/>
+              </w:rPr>
+              <w:t>TERCER</w:t>
+            </w:r>
+            <w:r>
+              <w:rPr>
+                <w:rFonts w:ascii="Mulish" w:hAnsi="Mulish"/>
+                <w:b/>
+              </w:rPr>
+              <w:br/>
+              <w:t>TRIMESTRE</w:t>
+            </w:r>
+          </w:p>
+        </w:tc>
+        <w:tc>
+          <w:tcPr>
+            <w:tcW w:w="1385" w:type="pct"/>
+            <w:gridSpan w:val="2"/>
+            <w:shd w:val="clear" w:color="auto" w:fill="F2F2F2" w:themeFill="background1" w:themeFillShade="F2"/>
+            <w:vAlign w:val="center"/>
+          </w:tcPr>
+          <w:p>
+            <w:pPr>
+              <w:jc w:val="center"/>
+              <w:rPr>
+                <w:rFonts w:ascii="Mulish" w:hAnsi="Mulish"/>
+                <w:b/>
+              </w:rPr>
+            </w:pPr>
+            <w:r>
+              <w:rPr>
+                <w:rFonts w:ascii="Mulish" w:hAnsi="Mulish"/>
+                <w:b/>
+              </w:rPr>
+              <w:t>NOTA TOTAL</w:t>
+            </w:r>
+          </w:p>
+        </w:tc>
+      </w:tr>
+      <w:tr>
+        <w:tc>
+          <w:tcPr>
+            <w:tcW w:w="5000" w:type="pct"/>
+            <w:gridSpan w:val="6"/>
+            <w:tcBorders>
+              <w:right w:val="single" w:sz="4" w:space="0" w:color="auto"/>
+            </w:tcBorders>
+            <w:vAlign w:val="center"/>
+          </w:tcPr>
+          <w:p>
+            <w:pPr>
+              <w:rPr>
+                <w:rFonts w:ascii="Mulish" w:hAnsi="Mulish"/>
+                <w:color w:val="000000" w:themeColor="text1"/>
+                <w:lang w:val="en-US"/>
+              </w:rPr>
+            </w:pPr>
+            <w:r>
+              <w:rPr>
+                <w:rFonts w:ascii="Mulish" w:hAnsi="Mulish"/>
+                <w:color w:val="000000" w:themeColor="text1"/>
+                <w:lang w:val="en-US"/>
+              </w:rPr>
+              <w:t xml:space="preserve">{%tr for </w:t>
+            </w:r>
+            <w:proofErr w:type="spellStart"/>
+            <w:r>
+              <w:rPr>
+                <w:rFonts w:ascii="Mulish" w:hAnsi="Mulish"/>
+                <w:color w:val="000000" w:themeColor="text1"/>
+                <w:lang w:val="en-US"/>
+              </w:rPr>
+              <w:t>asig</w:t>
+            </w:r>
+            <w:proofErr w:type="spellEnd"/>
+            <w:r>
+              <w:rPr>
+                <w:rFonts w:ascii="Mulish" w:hAnsi="Mulish"/>
+                <w:color w:val="000000" w:themeColor="text1"/>
+                <w:lang w:val="en-US"/>
+              </w:rPr>
+              <w:t xml:space="preserve"> in </w:t>
+            </w:r>
+            <w:proofErr w:type="spellStart"/>
+            <w:r>
+              <w:rPr>
+                <w:rFonts w:ascii="Mulish" w:hAnsi="Mulish"/>
+                <w:color w:val="000000" w:themeColor="text1"/>
+                <w:lang w:val="en-US"/>
+              </w:rPr>
+              <w:t>asignatura_list</w:t>
+            </w:r>
+            <w:proofErr w:type="spellEnd"/>
+            <w:r>
+              <w:rPr>
+                <w:rFonts w:ascii="Mulish" w:hAnsi="Mulish"/>
+                <w:color w:val="000000" w:themeColor="text1"/>
+                <w:lang w:val="en-US"/>
+              </w:rPr>
+              <w:t xml:space="preserve"> %}</w:t>
+            </w:r>
+          </w:p>
+        </w:tc>
+      </w:tr>
+      <w:tr>
+        <w:tc>
+          <w:tcPr>
+            <w:tcW w:w="1728" w:type="pct"/>
+            <w:vAlign w:val="center"/>
+          </w:tcPr>
+          <w:p>
+            <w:pPr>
+              <w:rPr>
+                <w:rFonts w:ascii="Mulish" w:hAnsi="Mulish"/>
+                <w:lang w:val="en-US"/>
+              </w:rPr>
+            </w:pPr>
+            <w:proofErr w:type="gramStart"/>
+            <w:r>
+              <w:rPr>
+                <w:rFonts w:ascii="Mulish" w:hAnsi="Mulish"/>
+                <w:lang w:val="en-US"/>
+              </w:rPr>
+              <w:t xml:space="preserve">{{ </w:t>
+            </w:r>
+            <w:proofErr w:type="spellStart"/>
+            <w:r>
+              <w:rPr>
+                <w:rFonts w:ascii="Mulish" w:hAnsi="Mulish"/>
+                <w:lang w:val="en-US"/>
+              </w:rPr>
+              <w:t>asig</w:t>
+            </w:r>
+            <w:proofErr w:type="gramEnd"/>
+            <w:r>
+              <w:rPr>
+                <w:rFonts w:ascii="Mulish" w:hAnsi="Mulish"/>
+                <w:lang w:val="en-US"/>
+              </w:rPr>
+              <w:t>.nombre_asignatura</w:t>
+            </w:r>
+            <w:proofErr w:type="spellEnd"/>
+            <w:r>
+              <w:rPr>
+                <w:rFonts w:ascii="Mulish" w:hAnsi="Mulish"/>
+                <w:lang w:val="en-US"/>
+              </w:rPr>
+              <w:t xml:space="preserve"> }}</w:t>
+            </w:r>
+          </w:p>
+        </w:tc>
+        <w:tc>
+          <w:tcPr>
+            <w:tcW w:w="629" w:type="pct"/>
+            <w:vAlign w:val="center"/>
+          </w:tcPr>
+          <w:p>
+            <w:pPr>
+              <w:jc w:val="center"/>
+              <w:rPr>
+                <w:rFonts w:ascii="Mulish" w:hAnsi="Mulish"/>
+                <w:lang w:val="en-US"/>
+              </w:rPr>
+            </w:pPr>
+            <w:proofErr w:type="gramStart"/>
+            <w:r>
+              <w:rPr>
+                <w:rFonts w:ascii="Mulish" w:hAnsi="Mulish"/>
+                <w:lang w:val="en-US"/>
+              </w:rPr>
+              <w:t>{{ asig</w:t>
+            </w:r>
+            <w:proofErr w:type="gramEnd"/>
+            <w:r>
+              <w:rPr>
+                <w:rFonts w:ascii="Mulish" w:hAnsi="Mulish"/>
+                <w:lang w:val="en-US"/>
+              </w:rPr>
+              <w:t>.t1 }}</w:t>
+            </w:r>
+          </w:p>
+        </w:tc>
+        <w:tc>
+          <w:tcPr>
+            <w:tcW w:w="629" w:type="pct"/>
+            <w:vAlign w:val="center"/>
+          </w:tcPr>
+          <w:p>
+            <w:pPr>
+              <w:jc w:val="center"/>
+              <w:rPr>
+                <w:rFonts w:ascii="Mulish" w:hAnsi="Mulish"/>
+                <w:lang w:val="en-US"/>
+              </w:rPr>
+            </w:pPr>
+            <w:proofErr w:type="gramStart"/>
+            <w:r>
+              <w:rPr>
+                <w:rFonts w:ascii="Mulish" w:hAnsi="Mulish"/>
+                <w:lang w:val="en-US"/>
+              </w:rPr>
+              <w:t>{{ asig</w:t>
+            </w:r>
+            <w:proofErr w:type="gramEnd"/>
+            <w:r>
+              <w:rPr>
+                <w:rFonts w:ascii="Mulish" w:hAnsi="Mulish"/>
+                <w:lang w:val="en-US"/>
+              </w:rPr>
+              <w:t>.t2 }}</w:t>
+            </w:r>
+          </w:p>
+        </w:tc>
+        <w:tc>
+          <w:tcPr>
+            <w:tcW w:w="629" w:type="pct"/>
+            <w:shd w:val="clear" w:color="auto" w:fill="auto"/>
+            <w:vAlign w:val="center"/>
+          </w:tcPr>
+          <w:p>
+            <w:pPr>
+              <w:jc w:val="center"/>
+              <w:rPr>
+                <w:rFonts w:ascii="Mulish" w:hAnsi="Mulish"/>
+                <w:lang w:val="en-US"/>
+              </w:rPr>
+            </w:pPr>
+            <w:proofErr w:type="gramStart"/>
+            <w:r>
+              <w:rPr>
+                <w:rFonts w:ascii="Mulish" w:hAnsi="Mulish"/>
+                <w:lang w:val="en-US"/>
+              </w:rPr>
+              <w:t>{{ asig</w:t>
+            </w:r>
+            <w:proofErr w:type="gramEnd"/>
+            <w:r>
+              <w:rPr>
+                <w:rFonts w:ascii="Mulish" w:hAnsi="Mulish"/>
+                <w:lang w:val="en-US"/>
+              </w:rPr>
+              <w:t>.t3 }}</w:t>
+            </w:r>
+          </w:p>
+        </w:tc>
+        <w:tc>
+          <w:tcPr>
+            <w:tcW w:w="469" w:type="pct"/>
+            <w:tcBorders>
+              <w:right w:val="nil"/>
+            </w:tcBorders>
+            <w:shd w:val="clear" w:color="auto" w:fill="auto"/>
+            <w:vAlign w:val="center"/>
+          </w:tcPr>
+          <w:p>
+            <w:pPr>
+              <w:jc w:val="center"/>
+              <w:rPr>
+                <w:rFonts w:ascii="Mulish" w:hAnsi="Mulish"/>
+                <w:b/>
+                <w:color w:val="000000" w:themeColor="text1"/>
+                <w:lang w:val="en-US"/>
+              </w:rPr>
+            </w:pPr>
+            <w:proofErr w:type="gramStart"/>
+            <w:r>
+              <w:rPr>
+                <w:rFonts w:ascii="Mulish" w:hAnsi="Mulish"/>
+                <w:b/>
+                <w:lang w:val="en-US"/>
+              </w:rPr>
+              <w:t xml:space="preserve">{{ </w:t>
+            </w:r>
+            <w:proofErr w:type="spellStart"/>
+            <w:r>
+              <w:rPr>
+                <w:rFonts w:ascii="Mulish" w:hAnsi="Mulish"/>
+                <w:b/>
+                <w:lang w:val="en-US"/>
+              </w:rPr>
+              <w:t>asig</w:t>
+            </w:r>
+            <w:proofErr w:type="gramEnd"/>
+            <w:r>
+              <w:rPr>
+                <w:rFonts w:ascii="Mulish" w:hAnsi="Mulish"/>
+                <w:b/>
+                <w:lang w:val="en-US"/>
+              </w:rPr>
+              <w:t>.nota_fin</w:t>
+            </w:r>
+            <w:bookmarkStart w:id="0" w:name="_GoBack"/>
+            <w:bookmarkEnd w:id="0"/>
+            <w:r>
+              <w:rPr>
+                <w:rFonts w:ascii="Mulish" w:hAnsi="Mulish"/>
+                <w:b/>
+                <w:lang w:val="en-US"/>
+              </w:rPr>
+              <w:t>al</w:t>
+            </w:r>
+            <w:proofErr w:type="spellEnd"/>
+            <w:r>
+              <w:rPr>
+                <w:rFonts w:ascii="Mulish" w:hAnsi="Mulish"/>
+                <w:b/>
+                <w:lang w:val="en-US"/>
+              </w:rPr>
+              <w:t xml:space="preserve"> }}</w:t>
+            </w:r>
+          </w:p>
+        </w:tc>
+        <w:tc>
+          <w:tcPr>
+            <w:tcW w:w="916" w:type="pct"/>
+            <w:tcBorders>
+              <w:top w:val="single" w:sz="4" w:space="0" w:color="auto"/>
+              <w:left w:val="nil"/>
+              <w:bottom w:val="single" w:sz="4" w:space="0" w:color="auto"/>
+              <w:right w:val="single" w:sz="4" w:space="0" w:color="auto"/>
+            </w:tcBorders>
+            <w:shd w:val="clear" w:color="auto" w:fill="auto"/>
+            <w:vAlign w:val="center"/>
+          </w:tcPr>
+          <w:p>
+            <w:pPr>
+              <w:jc w:val="center"/>
+              <w:rPr>
+                <w:rFonts w:ascii="Mulish" w:hAnsi="Mulish"/>
+                <w:color w:val="000000" w:themeColor="text1"/>
+                <w:lang w:val="en-US"/>
+              </w:rPr>
+            </w:pPr>
+            <w:proofErr w:type="gramStart"/>
+            <w:r>
+              <w:rPr>
+                <w:rFonts w:ascii="Mulish" w:hAnsi="Mulish"/>
+                <w:lang w:val="en-US"/>
+              </w:rPr>
+              <w:t xml:space="preserve">{{ </w:t>
+            </w:r>
+            <w:proofErr w:type="spellStart"/>
+            <w:r>
+              <w:rPr>
+                <w:rFonts w:ascii="Mulish" w:hAnsi="Mulish"/>
+                <w:lang w:val="en-US"/>
+              </w:rPr>
+              <w:t>asig</w:t>
+            </w:r>
+            <w:proofErr w:type="gramEnd"/>
+            <w:r>
+              <w:rPr>
+                <w:rFonts w:ascii="Mulish" w:hAnsi="Mulish"/>
+                <w:lang w:val="en-US"/>
+              </w:rPr>
+              <w:t>.calificacion</w:t>
+            </w:r>
+            <w:proofErr w:type="spellEnd"/>
+            <w:r>
+              <w:rPr>
+                <w:rFonts w:ascii="Mulish" w:hAnsi="Mulish"/>
+                <w:lang w:val="en-US"/>
+              </w:rPr>
+              <w:t xml:space="preserve"> }}</w:t>
+            </w:r>
+          </w:p>
+        </w:tc>
+      </w:tr>
+      <w:tr>
+        <w:tc>
+          <w:tcPr>
+            <w:tcW w:w="5000" w:type="pct"/>
+            <w:gridSpan w:val="6"/>
+            <w:tcBorders>
+              <w:right w:val="single" w:sz="4" w:space="0" w:color="auto"/>
+            </w:tcBorders>
+            <w:vAlign w:val="center"/>
+          </w:tcPr>
+          <w:p>
+            <w:pPr>
+              <w:rPr>
+                <w:rFonts w:ascii="Mulish" w:hAnsi="Mulish"/>
+                <w:color w:val="000000" w:themeColor="text1"/>
+                <w:lang w:val="en-US"/>
+              </w:rPr>
+            </w:pPr>
+            <w:r>
+              <w:rPr>
+                <w:rFonts w:ascii="Mulish" w:hAnsi="Mulish"/>
+                <w:color w:val="000000" w:themeColor="text1"/>
+                <w:lang w:val="en-US"/>
+              </w:rPr>
+              <w:t xml:space="preserve">{%tr </w:t>
+            </w:r>
+            <w:proofErr w:type="spellStart"/>
+            <w:r>
+              <w:rPr>
+                <w:rFonts w:ascii="Mulish" w:hAnsi="Mulish"/>
+                <w:color w:val="000000" w:themeColor="text1"/>
+                <w:lang w:val="en-US"/>
+              </w:rPr>
+              <w:t>endfor</w:t>
+            </w:r>
+            <w:proofErr w:type="spellEnd"/>
+            <w:r>
+              <w:rPr>
+                <w:rFonts w:ascii="Mulish" w:hAnsi="Mulish"/>
+                <w:color w:val="000000" w:themeColor="text1"/>
+                <w:lang w:val="en-US"/>
+              </w:rPr>
+              <w:t xml:space="preserve"> </w:t>
+            </w:r>
+            <w:r>
+              <w:rPr>
+                <w:rFonts w:ascii="Mulish" w:hAnsi="Mulish"/>
+                <w:color w:val="000000" w:themeColor="text1"/>
+                <w:lang w:val="en-US"/>
+              </w:rPr>
+              <w:t>%}</w:t>
+            </w:r>
           </w:p>
         </w:tc>
       </w:tr>
@@ -267,16 +876,7 @@
         <w:spacing w:after="0"/>
         <w:rPr>
           <w:rFonts w:ascii="Mulish" w:hAnsi="Mulish"/>
-          <w:sz w:val="16"/>
-          <w:szCs w:val="16"/>
-        </w:rPr>
-      </w:pPr>
-    </w:p>
-    <w:p>
-      <w:pPr>
-        <w:spacing w:after="0"/>
-        <w:rPr>
-          <w:rFonts w:ascii="Mulish" w:hAnsi="Mulish"/>
+          <w:lang w:val="en-US"/>
         </w:rPr>
       </w:pPr>
     </w:p>
@@ -284,11 +884,13 @@
       <w:pPr>
         <w:rPr>
           <w:rFonts w:ascii="Mulish" w:hAnsi="Mulish"/>
+          <w:lang w:val="en-US"/>
         </w:rPr>
       </w:pPr>
       <w:r>
         <w:rPr>
           <w:rFonts w:ascii="Mulish" w:hAnsi="Mulish"/>
+          <w:lang w:val="en-US"/>
         </w:rPr>
         <w:br w:type="page"/>
       </w:r>
@@ -423,7 +1025,7 @@
 </file>
 
 <file path=word/endnotes.xml><?xml version="1.0" encoding="utf-8"?>
-<w:endnotes xmlns:wpc="http://schemas.microsoft.com/office/word/2010/wordprocessingCanvas" xmlns:cx="http://schemas.microsoft.com/office/drawing/2014/chartex" xmlns:cx1="http://schemas.microsoft.com/office/drawing/2015/9/8/chartex" xmlns:cx2="http://schemas.microsoft.com/office/drawing/2015/10/21/chartex" xmlns:cx3="http://schemas.microsoft.com/office/drawing/2016/5/9/chartex" xmlns:cx4="http://schemas.microsoft.com/office/drawing/2016/5/10/chartex" xmlns:cx5="http://schemas.microsoft.com/office/drawing/2016/5/11/chartex" xmlns:cx6="http://schemas.microsoft.com/office/drawing/2016/5/12/chartex" xmlns:cx7="http://schemas.microsoft.com/office/drawing/2016/5/13/chartex" xmlns:cx8="http://schemas.microsoft.com/office/drawing/2016/5/14/chartex" xmlns:mc="http://schemas.openxmlformats.org/markup-compatibility/2006" xmlns:aink="http://schemas.microsoft.com/office/drawing/2016/ink" xmlns:am3d="http://schemas.microsoft.com/office/drawing/2017/model3d" xmlns:o="urn:schemas-microsoft-com:office:office" xmlns:oel="http://schemas.microsoft.com/office/2019/extlst" xmlns:r="http://schemas.openxmlformats.org/officeDocument/2006/relationships" xmlns:m="http://schemas.openxmlformats.org/officeDocument/2006/math" xmlns:v="urn:schemas-microsoft-com:vml" xmlns:wp14="http://schemas.microsoft.com/office/word/2010/wordprocessingDrawing" xmlns:wp="http://schemas.openxmlformats.org/drawingml/2006/wordprocessingDrawing" xmlns:w10="urn:schemas-microsoft-com:office:word" xmlns:w="http://schemas.openxmlformats.org/wordprocessingml/2006/main" xmlns:w14="http://schemas.microsoft.com/office/word/2010/wordml" xmlns:w15="http://schemas.microsoft.com/office/word/2012/wordml" xmlns:w16cex="http://schemas.microsoft.com/office/word/2018/wordml/cex" xmlns:w16cid="http://schemas.microsoft.com/office/word/2016/wordml/cid" xmlns:w16="http://schemas.microsoft.com/office/word/2018/wordml" xmlns:w16sdtdh="http://schemas.microsoft.com/office/word/2020/wordml/sdtdatahash" xmlns:w16se="http://schemas.microsoft.com/office/word/2015/wordml/symex" xmlns:wpg="http://schemas.microsoft.com/office/word/2010/wordprocessingGroup" xmlns:wpi="http://schemas.microsoft.com/office/word/2010/wordprocessingInk" xmlns:wne="http://schemas.microsoft.com/office/word/2006/wordml" xmlns:wps="http://schemas.microsoft.com/office/word/2010/wordprocessingShape" mc:Ignorable="w14 w15 w16se w16cid w16 w16cex w16sdtdh wp14">
+<w:endnotes xmlns:wpc="http://schemas.microsoft.com/office/word/2010/wordprocessingCanvas" xmlns:cx="http://schemas.microsoft.com/office/drawing/2014/chartex" xmlns:cx1="http://schemas.microsoft.com/office/drawing/2015/9/8/chartex" xmlns:cx2="http://schemas.microsoft.com/office/drawing/2015/10/21/chartex" xmlns:cx3="http://schemas.microsoft.com/office/drawing/2016/5/9/chartex" xmlns:cx4="http://schemas.microsoft.com/office/drawing/2016/5/10/chartex" xmlns:cx5="http://schemas.microsoft.com/office/drawing/2016/5/11/chartex" xmlns:cx6="http://schemas.microsoft.com/office/drawing/2016/5/12/chartex" xmlns:cx7="http://schemas.microsoft.com/office/drawing/2016/5/13/chartex" xmlns:cx8="http://schemas.microsoft.com/office/drawing/2016/5/14/chartex" xmlns:mc="http://schemas.openxmlformats.org/markup-compatibility/2006" xmlns:aink="http://schemas.microsoft.com/office/drawing/2016/ink" xmlns:am3d="http://schemas.microsoft.com/office/drawing/2017/model3d" xmlns:o="urn:schemas-microsoft-com:office:office" xmlns:r="http://schemas.openxmlformats.org/officeDocument/2006/relationships" xmlns:m="http://schemas.openxmlformats.org/officeDocument/2006/math" xmlns:v="urn:schemas-microsoft-com:vml" xmlns:wp14="http://schemas.microsoft.com/office/word/2010/wordprocessingDrawing" xmlns:wp="http://schemas.openxmlformats.org/drawingml/2006/wordprocessingDrawing" xmlns:w10="urn:schemas-microsoft-com:office:word" xmlns:w="http://schemas.openxmlformats.org/wordprocessingml/2006/main" xmlns:w14="http://schemas.microsoft.com/office/word/2010/wordml" xmlns:w15="http://schemas.microsoft.com/office/word/2012/wordml" xmlns:w16cid="http://schemas.microsoft.com/office/word/2016/wordml/cid" xmlns:w16se="http://schemas.microsoft.com/office/word/2015/wordml/symex" xmlns:wpg="http://schemas.microsoft.com/office/word/2010/wordprocessingGroup" xmlns:wpi="http://schemas.microsoft.com/office/word/2010/wordprocessingInk" xmlns:wne="http://schemas.microsoft.com/office/word/2006/wordml" xmlns:wps="http://schemas.microsoft.com/office/word/2010/wordprocessingShape" mc:Ignorable="w14 w15 w16se w16cid wp14">
   <w:endnote w:type="separator" w:id="-1">
     <w:p>
       <w:pPr>
@@ -448,7 +1050,7 @@
 </file>
 
 <file path=word/footnotes.xml><?xml version="1.0" encoding="utf-8"?>
-<w:footnotes xmlns:wpc="http://schemas.microsoft.com/office/word/2010/wordprocessingCanvas" xmlns:cx="http://schemas.microsoft.com/office/drawing/2014/chartex" xmlns:cx1="http://schemas.microsoft.com/office/drawing/2015/9/8/chartex" xmlns:cx2="http://schemas.microsoft.com/office/drawing/2015/10/21/chartex" xmlns:cx3="http://schemas.microsoft.com/office/drawing/2016/5/9/chartex" xmlns:cx4="http://schemas.microsoft.com/office/drawing/2016/5/10/chartex" xmlns:cx5="http://schemas.microsoft.com/office/drawing/2016/5/11/chartex" xmlns:cx6="http://schemas.microsoft.com/office/drawing/2016/5/12/chartex" xmlns:cx7="http://schemas.microsoft.com/office/drawing/2016/5/13/chartex" xmlns:cx8="http://schemas.microsoft.com/office/drawing/2016/5/14/chartex" xmlns:mc="http://schemas.openxmlformats.org/markup-compatibility/2006" xmlns:aink="http://schemas.microsoft.com/office/drawing/2016/ink" xmlns:am3d="http://schemas.microsoft.com/office/drawing/2017/model3d" xmlns:o="urn:schemas-microsoft-com:office:office" xmlns:oel="http://schemas.microsoft.com/office/2019/extlst" xmlns:r="http://schemas.openxmlformats.org/officeDocument/2006/relationships" xmlns:m="http://schemas.openxmlformats.org/officeDocument/2006/math" xmlns:v="urn:schemas-microsoft-com:vml" xmlns:wp14="http://schemas.microsoft.com/office/word/2010/wordprocessingDrawing" xmlns:wp="http://schemas.openxmlformats.org/drawingml/2006/wordprocessingDrawing" xmlns:w10="urn:schemas-microsoft-com:office:word" xmlns:w="http://schemas.openxmlformats.org/wordprocessingml/2006/main" xmlns:w14="http://schemas.microsoft.com/office/word/2010/wordml" xmlns:w15="http://schemas.microsoft.com/office/word/2012/wordml" xmlns:w16cex="http://schemas.microsoft.com/office/word/2018/wordml/cex" xmlns:w16cid="http://schemas.microsoft.com/office/word/2016/wordml/cid" xmlns:w16="http://schemas.microsoft.com/office/word/2018/wordml" xmlns:w16sdtdh="http://schemas.microsoft.com/office/word/2020/wordml/sdtdatahash" xmlns:w16se="http://schemas.microsoft.com/office/word/2015/wordml/symex" xmlns:wpg="http://schemas.microsoft.com/office/word/2010/wordprocessingGroup" xmlns:wpi="http://schemas.microsoft.com/office/word/2010/wordprocessingInk" xmlns:wne="http://schemas.microsoft.com/office/word/2006/wordml" xmlns:wps="http://schemas.microsoft.com/office/word/2010/wordprocessingShape" mc:Ignorable="w14 w15 w16se w16cid w16 w16cex w16sdtdh wp14">
+<w:footnotes xmlns:wpc="http://schemas.microsoft.com/office/word/2010/wordprocessingCanvas" xmlns:cx="http://schemas.microsoft.com/office/drawing/2014/chartex" xmlns:cx1="http://schemas.microsoft.com/office/drawing/2015/9/8/chartex" xmlns:cx2="http://schemas.microsoft.com/office/drawing/2015/10/21/chartex" xmlns:cx3="http://schemas.microsoft.com/office/drawing/2016/5/9/chartex" xmlns:cx4="http://schemas.microsoft.com/office/drawing/2016/5/10/chartex" xmlns:cx5="http://schemas.microsoft.com/office/drawing/2016/5/11/chartex" xmlns:cx6="http://schemas.microsoft.com/office/drawing/2016/5/12/chartex" xmlns:cx7="http://schemas.microsoft.com/office/drawing/2016/5/13/chartex" xmlns:cx8="http://schemas.microsoft.com/office/drawing/2016/5/14/chartex" xmlns:mc="http://schemas.openxmlformats.org/markup-compatibility/2006" xmlns:aink="http://schemas.microsoft.com/office/drawing/2016/ink" xmlns:am3d="http://schemas.microsoft.com/office/drawing/2017/model3d" xmlns:o="urn:schemas-microsoft-com:office:office" xmlns:r="http://schemas.openxmlformats.org/officeDocument/2006/relationships" xmlns:m="http://schemas.openxmlformats.org/officeDocument/2006/math" xmlns:v="urn:schemas-microsoft-com:vml" xmlns:wp14="http://schemas.microsoft.com/office/word/2010/wordprocessingDrawing" xmlns:wp="http://schemas.openxmlformats.org/drawingml/2006/wordprocessingDrawing" xmlns:w10="urn:schemas-microsoft-com:office:word" xmlns:w="http://schemas.openxmlformats.org/wordprocessingml/2006/main" xmlns:w14="http://schemas.microsoft.com/office/word/2010/wordml" xmlns:w15="http://schemas.microsoft.com/office/word/2012/wordml" xmlns:w16cid="http://schemas.microsoft.com/office/word/2016/wordml/cid" xmlns:w16se="http://schemas.microsoft.com/office/word/2015/wordml/symex" xmlns:wpg="http://schemas.microsoft.com/office/word/2010/wordprocessingGroup" xmlns:wpi="http://schemas.microsoft.com/office/word/2010/wordprocessingInk" xmlns:wne="http://schemas.microsoft.com/office/word/2006/wordml" xmlns:wps="http://schemas.microsoft.com/office/word/2010/wordprocessingShape" mc:Ignorable="w14 w15 w16se w16cid wp14">
   <w:footnote w:type="separator" w:id="-1">
     <w:p>
       <w:pPr>
@@ -473,7 +1075,7 @@
 </file>
 
 <file path=word/header1.xml><?xml version="1.0" encoding="utf-8"?>
-<w:hdr xmlns:wpc="http://schemas.microsoft.com/office/word/2010/wordprocessingCanvas" xmlns:cx="http://schemas.microsoft.com/office/drawing/2014/chartex" xmlns:cx1="http://schemas.microsoft.com/office/drawing/2015/9/8/chartex" xmlns:cx2="http://schemas.microsoft.com/office/drawing/2015/10/21/chartex" xmlns:cx3="http://schemas.microsoft.com/office/drawing/2016/5/9/chartex" xmlns:cx4="http://schemas.microsoft.com/office/drawing/2016/5/10/chartex" xmlns:cx5="http://schemas.microsoft.com/office/drawing/2016/5/11/chartex" xmlns:cx6="http://schemas.microsoft.com/office/drawing/2016/5/12/chartex" xmlns:cx7="http://schemas.microsoft.com/office/drawing/2016/5/13/chartex" xmlns:cx8="http://schemas.microsoft.com/office/drawing/2016/5/14/chartex" xmlns:mc="http://schemas.openxmlformats.org/markup-compatibility/2006" xmlns:aink="http://schemas.microsoft.com/office/drawing/2016/ink" xmlns:am3d="http://schemas.microsoft.com/office/drawing/2017/model3d" xmlns:o="urn:schemas-microsoft-com:office:office" xmlns:oel="http://schemas.microsoft.com/office/2019/extlst" xmlns:r="http://schemas.openxmlformats.org/officeDocument/2006/relationships" xmlns:m="http://schemas.openxmlformats.org/officeDocument/2006/math" xmlns:v="urn:schemas-microsoft-com:vml" xmlns:wp14="http://schemas.microsoft.com/office/word/2010/wordprocessingDrawing" xmlns:wp="http://schemas.openxmlformats.org/drawingml/2006/wordprocessingDrawing" xmlns:w10="urn:schemas-microsoft-com:office:word" xmlns:w="http://schemas.openxmlformats.org/wordprocessingml/2006/main" xmlns:w14="http://schemas.microsoft.com/office/word/2010/wordml" xmlns:w15="http://schemas.microsoft.com/office/word/2012/wordml" xmlns:w16cex="http://schemas.microsoft.com/office/word/2018/wordml/cex" xmlns:w16cid="http://schemas.microsoft.com/office/word/2016/wordml/cid" xmlns:w16="http://schemas.microsoft.com/office/word/2018/wordml" xmlns:w16sdtdh="http://schemas.microsoft.com/office/word/2020/wordml/sdtdatahash" xmlns:w16se="http://schemas.microsoft.com/office/word/2015/wordml/symex" xmlns:wpg="http://schemas.microsoft.com/office/word/2010/wordprocessingGroup" xmlns:wpi="http://schemas.microsoft.com/office/word/2010/wordprocessingInk" xmlns:wne="http://schemas.microsoft.com/office/word/2006/wordml" xmlns:wps="http://schemas.microsoft.com/office/word/2010/wordprocessingShape" mc:Ignorable="w14 w15 w16se w16cid w16 w16cex w16sdtdh wp14">
+<w:hdr xmlns:wpc="http://schemas.microsoft.com/office/word/2010/wordprocessingCanvas" xmlns:cx="http://schemas.microsoft.com/office/drawing/2014/chartex" xmlns:cx1="http://schemas.microsoft.com/office/drawing/2015/9/8/chartex" xmlns:cx2="http://schemas.microsoft.com/office/drawing/2015/10/21/chartex" xmlns:cx3="http://schemas.microsoft.com/office/drawing/2016/5/9/chartex" xmlns:cx4="http://schemas.microsoft.com/office/drawing/2016/5/10/chartex" xmlns:cx5="http://schemas.microsoft.com/office/drawing/2016/5/11/chartex" xmlns:cx6="http://schemas.microsoft.com/office/drawing/2016/5/12/chartex" xmlns:cx7="http://schemas.microsoft.com/office/drawing/2016/5/13/chartex" xmlns:cx8="http://schemas.microsoft.com/office/drawing/2016/5/14/chartex" xmlns:mc="http://schemas.openxmlformats.org/markup-compatibility/2006" xmlns:aink="http://schemas.microsoft.com/office/drawing/2016/ink" xmlns:am3d="http://schemas.microsoft.com/office/drawing/2017/model3d" xmlns:o="urn:schemas-microsoft-com:office:office" xmlns:r="http://schemas.openxmlformats.org/officeDocument/2006/relationships" xmlns:m="http://schemas.openxmlformats.org/officeDocument/2006/math" xmlns:v="urn:schemas-microsoft-com:vml" xmlns:wp14="http://schemas.microsoft.com/office/word/2010/wordprocessingDrawing" xmlns:wp="http://schemas.openxmlformats.org/drawingml/2006/wordprocessingDrawing" xmlns:w10="urn:schemas-microsoft-com:office:word" xmlns:w="http://schemas.openxmlformats.org/wordprocessingml/2006/main" xmlns:w14="http://schemas.microsoft.com/office/word/2010/wordml" xmlns:w15="http://schemas.microsoft.com/office/word/2012/wordml" xmlns:w16cid="http://schemas.microsoft.com/office/word/2016/wordml/cid" xmlns:w16se="http://schemas.microsoft.com/office/word/2015/wordml/symex" xmlns:wpg="http://schemas.microsoft.com/office/word/2010/wordprocessingGroup" xmlns:wpi="http://schemas.microsoft.com/office/word/2010/wordprocessingInk" xmlns:wne="http://schemas.microsoft.com/office/word/2006/wordml" xmlns:wps="http://schemas.microsoft.com/office/word/2010/wordprocessingShape" mc:Ignorable="w14 w15 w16se w16cid wp14">
   <w:tbl>
     <w:tblPr>
       <w:tblStyle w:val="Tablaconcuadrcula"/>
@@ -517,7 +1119,7 @@
               <w:noProof/>
             </w:rPr>
             <w:drawing>
-              <wp:inline distT="0" distB="0" distL="0" distR="0" wp14:anchorId="48E6067F" wp14:editId="3B9413CC">
+              <wp:inline distT="0" distB="0" distL="0" distR="0" wp14:anchorId="1E1248E8" wp14:editId="1947FA54">
                 <wp:extent cx="281940" cy="442646"/>
                 <wp:effectExtent l="0" t="0" r="3810" b="0"/>
                 <wp:docPr id="9" name="Picture 9"/>
@@ -612,11 +1214,19 @@
             </w:rPr>
             <w:t xml:space="preserve">Curso </w:t>
           </w:r>
+          <w:proofErr w:type="gramStart"/>
           <w:r>
             <w:rPr>
               <w:rFonts w:ascii="Mulish" w:hAnsi="Mulish"/>
             </w:rPr>
-            <w:t>{{curso}}</w:t>
+            <w:t>{{ curso</w:t>
+          </w:r>
+          <w:proofErr w:type="gramEnd"/>
+          <w:r>
+            <w:rPr>
+              <w:rFonts w:ascii="Mulish" w:hAnsi="Mulish"/>
+            </w:rPr>
+            <w:t xml:space="preserve"> }}</w:t>
           </w:r>
         </w:p>
       </w:tc>
@@ -634,7 +1244,7 @@
 </file>
 
 <file path=word/styles.xml><?xml version="1.0" encoding="utf-8"?>
-<w:styles xmlns:mc="http://schemas.openxmlformats.org/markup-compatibility/2006" xmlns:r="http://schemas.openxmlformats.org/officeDocument/2006/relationships" xmlns:w="http://schemas.openxmlformats.org/wordprocessingml/2006/main" xmlns:w14="http://schemas.microsoft.com/office/word/2010/wordml" xmlns:w15="http://schemas.microsoft.com/office/word/2012/wordml" xmlns:w16cex="http://schemas.microsoft.com/office/word/2018/wordml/cex" xmlns:w16cid="http://schemas.microsoft.com/office/word/2016/wordml/cid" xmlns:w16="http://schemas.microsoft.com/office/word/2018/wordml" xmlns:w16sdtdh="http://schemas.microsoft.com/office/word/2020/wordml/sdtdatahash" xmlns:w16se="http://schemas.microsoft.com/office/word/2015/wordml/symex" mc:Ignorable="w14 w15 w16se w16cid w16 w16cex w16sdtdh">
+<w:styles xmlns:mc="http://schemas.openxmlformats.org/markup-compatibility/2006" xmlns:r="http://schemas.openxmlformats.org/officeDocument/2006/relationships" xmlns:w="http://schemas.openxmlformats.org/wordprocessingml/2006/main" xmlns:w14="http://schemas.microsoft.com/office/word/2010/wordml" xmlns:w15="http://schemas.microsoft.com/office/word/2012/wordml" xmlns:w16cid="http://schemas.microsoft.com/office/word/2016/wordml/cid" xmlns:w16se="http://schemas.microsoft.com/office/word/2015/wordml/symex" mc:Ignorable="w14 w15 w16se w16cid">
   <w:docDefaults>
     <w:rPrDefault>
       <w:rPr>
@@ -650,7 +1260,7 @@
       </w:pPr>
     </w:pPrDefault>
   </w:docDefaults>
-  <w:latentStyles w:defLockedState="0" w:defUIPriority="99" w:defSemiHidden="0" w:defUnhideWhenUsed="0" w:defQFormat="0" w:count="376">
+  <w:latentStyles w:defLockedState="0" w:defUIPriority="99" w:defSemiHidden="0" w:defUnhideWhenUsed="0" w:defQFormat="0" w:count="375">
     <w:lsdException w:name="Normal" w:uiPriority="0" w:qFormat="1"/>
     <w:lsdException w:name="heading 1" w:uiPriority="9" w:qFormat="1"/>
     <w:lsdException w:name="heading 2" w:semiHidden="1" w:uiPriority="9" w:unhideWhenUsed="1" w:qFormat="1"/>
@@ -1026,7 +1636,6 @@
     <w:lsdException w:name="Smart Hyperlink" w:semiHidden="1" w:unhideWhenUsed="1"/>
     <w:lsdException w:name="Hashtag" w:semiHidden="1" w:unhideWhenUsed="1"/>
     <w:lsdException w:name="Unresolved Mention" w:semiHidden="1" w:unhideWhenUsed="1"/>
-    <w:lsdException w:name="Smart Link" w:semiHidden="1" w:unhideWhenUsed="1"/>
   </w:latentStyles>
   <w:style w:type="paragraph" w:default="1" w:styleId="Normal">
     <w:name w:val="Normal"/>

</xml_diff>

<commit_message>
completando la tabla de word y dandole color de fondo desde python
</commit_message>
<xml_diff>
--- a/inputs/Plantilla_Notas.docx
+++ b/inputs/Plantilla_Notas.docx
@@ -1,6 +1,6 @@
 
 <file path=word/document.xml><?xml version="1.0" encoding="utf-8"?>
-<w:document xmlns:wpc="http://schemas.microsoft.com/office/word/2010/wordprocessingCanvas" xmlns:cx="http://schemas.microsoft.com/office/drawing/2014/chartex" xmlns:cx1="http://schemas.microsoft.com/office/drawing/2015/9/8/chartex" xmlns:cx2="http://schemas.microsoft.com/office/drawing/2015/10/21/chartex" xmlns:cx3="http://schemas.microsoft.com/office/drawing/2016/5/9/chartex" xmlns:cx4="http://schemas.microsoft.com/office/drawing/2016/5/10/chartex" xmlns:cx5="http://schemas.microsoft.com/office/drawing/2016/5/11/chartex" xmlns:cx6="http://schemas.microsoft.com/office/drawing/2016/5/12/chartex" xmlns:cx7="http://schemas.microsoft.com/office/drawing/2016/5/13/chartex" xmlns:cx8="http://schemas.microsoft.com/office/drawing/2016/5/14/chartex" xmlns:mc="http://schemas.openxmlformats.org/markup-compatibility/2006" xmlns:aink="http://schemas.microsoft.com/office/drawing/2016/ink" xmlns:am3d="http://schemas.microsoft.com/office/drawing/2017/model3d" xmlns:o="urn:schemas-microsoft-com:office:office" xmlns:r="http://schemas.openxmlformats.org/officeDocument/2006/relationships" xmlns:m="http://schemas.openxmlformats.org/officeDocument/2006/math" xmlns:v="urn:schemas-microsoft-com:vml" xmlns:wp14="http://schemas.microsoft.com/office/word/2010/wordprocessingDrawing" xmlns:wp="http://schemas.openxmlformats.org/drawingml/2006/wordprocessingDrawing" xmlns:w10="urn:schemas-microsoft-com:office:word" xmlns:w="http://schemas.openxmlformats.org/wordprocessingml/2006/main" xmlns:w14="http://schemas.microsoft.com/office/word/2010/wordml" xmlns:w15="http://schemas.microsoft.com/office/word/2012/wordml" xmlns:w16cid="http://schemas.microsoft.com/office/word/2016/wordml/cid" xmlns:w16se="http://schemas.microsoft.com/office/word/2015/wordml/symex" xmlns:wpg="http://schemas.microsoft.com/office/word/2010/wordprocessingGroup" xmlns:wpi="http://schemas.microsoft.com/office/word/2010/wordprocessingInk" xmlns:wne="http://schemas.microsoft.com/office/word/2006/wordml" xmlns:wps="http://schemas.microsoft.com/office/word/2010/wordprocessingShape" mc:Ignorable="w14 w15 w16se w16cid wp14">
+<w:document xmlns:wpc="http://schemas.microsoft.com/office/word/2010/wordprocessingCanvas" xmlns:cx="http://schemas.microsoft.com/office/drawing/2014/chartex" xmlns:cx1="http://schemas.microsoft.com/office/drawing/2015/9/8/chartex" xmlns:cx2="http://schemas.microsoft.com/office/drawing/2015/10/21/chartex" xmlns:cx3="http://schemas.microsoft.com/office/drawing/2016/5/9/chartex" xmlns:cx4="http://schemas.microsoft.com/office/drawing/2016/5/10/chartex" xmlns:cx5="http://schemas.microsoft.com/office/drawing/2016/5/11/chartex" xmlns:cx6="http://schemas.microsoft.com/office/drawing/2016/5/12/chartex" xmlns:cx7="http://schemas.microsoft.com/office/drawing/2016/5/13/chartex" xmlns:cx8="http://schemas.microsoft.com/office/drawing/2016/5/14/chartex" xmlns:mc="http://schemas.openxmlformats.org/markup-compatibility/2006" xmlns:aink="http://schemas.microsoft.com/office/drawing/2016/ink" xmlns:am3d="http://schemas.microsoft.com/office/drawing/2017/model3d" xmlns:o="urn:schemas-microsoft-com:office:office" xmlns:oel="http://schemas.microsoft.com/office/2019/extlst" xmlns:r="http://schemas.openxmlformats.org/officeDocument/2006/relationships" xmlns:m="http://schemas.openxmlformats.org/officeDocument/2006/math" xmlns:v="urn:schemas-microsoft-com:vml" xmlns:wp14="http://schemas.microsoft.com/office/word/2010/wordprocessingDrawing" xmlns:wp="http://schemas.openxmlformats.org/drawingml/2006/wordprocessingDrawing" xmlns:w10="urn:schemas-microsoft-com:office:word" xmlns:w="http://schemas.openxmlformats.org/wordprocessingml/2006/main" xmlns:w14="http://schemas.microsoft.com/office/word/2010/wordml" xmlns:w15="http://schemas.microsoft.com/office/word/2012/wordml" xmlns:w16cex="http://schemas.microsoft.com/office/word/2018/wordml/cex" xmlns:w16cid="http://schemas.microsoft.com/office/word/2016/wordml/cid" xmlns:w16="http://schemas.microsoft.com/office/word/2018/wordml" xmlns:w16sdtdh="http://schemas.microsoft.com/office/word/2020/wordml/sdtdatahash" xmlns:w16se="http://schemas.microsoft.com/office/word/2015/wordml/symex" xmlns:wpg="http://schemas.microsoft.com/office/word/2010/wordprocessingGroup" xmlns:wpi="http://schemas.microsoft.com/office/word/2010/wordprocessingInk" xmlns:wne="http://schemas.microsoft.com/office/word/2006/wordml" xmlns:wps="http://schemas.microsoft.com/office/word/2010/wordprocessingShape" mc:Ignorable="w14 w15 w16se w16cid w16 w16cex w16sdtdh wp14">
   <w:body>
     <w:p>
       <w:pPr>
@@ -334,12 +334,12 @@
         <w:tblLook w:val="04A0" w:firstRow="1" w:lastRow="0" w:firstColumn="1" w:lastColumn="0" w:noHBand="0" w:noVBand="1"/>
       </w:tblPr>
       <w:tblGrid>
-        <w:gridCol w:w="4745"/>
-        <w:gridCol w:w="1669"/>
-        <w:gridCol w:w="1669"/>
-        <w:gridCol w:w="1669"/>
-        <w:gridCol w:w="1769"/>
-        <w:gridCol w:w="2473"/>
+        <w:gridCol w:w="4765"/>
+        <w:gridCol w:w="1689"/>
+        <w:gridCol w:w="1689"/>
+        <w:gridCol w:w="1690"/>
+        <w:gridCol w:w="1667"/>
+        <w:gridCol w:w="2494"/>
       </w:tblGrid>
       <w:tr>
         <w:trPr>
@@ -711,6 +711,33 @@
                 <w:lang w:val="en-US"/>
               </w:rPr>
             </w:pPr>
+            <w:r>
+              <w:rPr>
+                <w:rFonts w:ascii="Mulish" w:hAnsi="Mulish"/>
+                <w:b/>
+                <w:lang w:val="en-US"/>
+              </w:rPr>
+              <w:t>{%</w:t>
+            </w:r>
+            <w:proofErr w:type="spellStart"/>
+            <w:r>
+              <w:rPr>
+                <w:rFonts w:ascii="Mulish" w:hAnsi="Mulish"/>
+                <w:b/>
+                <w:lang w:val="en-US"/>
+              </w:rPr>
+              <w:t>cellbg</w:t>
+            </w:r>
+            <w:proofErr w:type="spellEnd"/>
+            <w:r>
+              <w:rPr>
+                <w:rFonts w:ascii="Mulish" w:hAnsi="Mulish"/>
+                <w:b/>
+                <w:lang w:val="en-US"/>
+              </w:rPr>
+              <w:t xml:space="preserve"> </w:t>
+            </w:r>
+            <w:proofErr w:type="spellStart"/>
             <w:proofErr w:type="gramStart"/>
             <w:r>
               <w:rPr>
@@ -718,6 +745,24 @@
                 <w:b/>
                 <w:lang w:val="en-US"/>
               </w:rPr>
+              <w:t>asig.color</w:t>
+            </w:r>
+            <w:proofErr w:type="spellEnd"/>
+            <w:proofErr w:type="gramEnd"/>
+            <w:r>
+              <w:rPr>
+                <w:rFonts w:ascii="Mulish" w:hAnsi="Mulish"/>
+                <w:b/>
+                <w:lang w:val="en-US"/>
+              </w:rPr>
+              <w:t>%}</w:t>
+            </w:r>
+            <w:r>
+              <w:rPr>
+                <w:rFonts w:ascii="Mulish" w:hAnsi="Mulish"/>
+                <w:b/>
+                <w:lang w:val="en-US"/>
+              </w:rPr>
               <w:t xml:space="preserve">{{ </w:t>
             </w:r>
             <w:proofErr w:type="spellStart"/>
@@ -727,26 +772,7 @@
                 <w:b/>
                 <w:lang w:val="en-US"/>
               </w:rPr>
-              <w:t>asig</w:t>
-            </w:r>
-            <w:proofErr w:type="gramEnd"/>
-            <w:r>
-              <w:rPr>
-                <w:rFonts w:ascii="Mulish" w:hAnsi="Mulish"/>
-                <w:b/>
-                <w:lang w:val="en-US"/>
-              </w:rPr>
-              <w:t>.nota_fin</w:t>
-            </w:r>
-            <w:bookmarkStart w:id="0" w:name="_GoBack"/>
-            <w:bookmarkEnd w:id="0"/>
-            <w:r>
-              <w:rPr>
-                <w:rFonts w:ascii="Mulish" w:hAnsi="Mulish"/>
-                <w:b/>
-                <w:lang w:val="en-US"/>
-              </w:rPr>
-              <w:t>al</w:t>
+              <w:t>asig.nota_final</w:t>
             </w:r>
             <w:proofErr w:type="spellEnd"/>
             <w:r>
@@ -780,13 +806,66 @@
                 <w:lang w:val="en-US"/>
               </w:rPr>
             </w:pPr>
+            <w:r>
+              <w:rPr>
+                <w:rFonts w:ascii="Mulish" w:hAnsi="Mulish"/>
+                <w:bCs/>
+                <w:lang w:val="en-US"/>
+              </w:rPr>
+              <w:t>{%</w:t>
+            </w:r>
+            <w:proofErr w:type="spellStart"/>
+            <w:r>
+              <w:rPr>
+                <w:rFonts w:ascii="Mulish" w:hAnsi="Mulish"/>
+                <w:bCs/>
+                <w:lang w:val="en-US"/>
+              </w:rPr>
+              <w:t>cellbg</w:t>
+            </w:r>
+            <w:proofErr w:type="spellEnd"/>
+            <w:r>
+              <w:rPr>
+                <w:rFonts w:ascii="Mulish" w:hAnsi="Mulish"/>
+                <w:bCs/>
+                <w:lang w:val="en-US"/>
+              </w:rPr>
+              <w:t xml:space="preserve"> </w:t>
+            </w:r>
+            <w:proofErr w:type="spellStart"/>
             <w:proofErr w:type="gramStart"/>
             <w:r>
               <w:rPr>
                 <w:rFonts w:ascii="Mulish" w:hAnsi="Mulish"/>
-                <w:lang w:val="en-US"/>
-              </w:rPr>
-              <w:t xml:space="preserve">{{ </w:t>
+                <w:bCs/>
+                <w:lang w:val="en-US"/>
+              </w:rPr>
+              <w:t>asig.color</w:t>
+            </w:r>
+            <w:proofErr w:type="spellEnd"/>
+            <w:proofErr w:type="gramEnd"/>
+            <w:r>
+              <w:rPr>
+                <w:rFonts w:ascii="Mulish" w:hAnsi="Mulish"/>
+                <w:bCs/>
+                <w:lang w:val="en-US"/>
+              </w:rPr>
+              <w:t>%}</w:t>
+            </w:r>
+            <w:r>
+              <w:rPr>
+                <w:rFonts w:ascii="Mulish" w:hAnsi="Mulish"/>
+                <w:bCs/>
+                <w:lang w:val="en-US"/>
+              </w:rPr>
+              <w:t>{{</w:t>
+            </w:r>
+            <w:r>
+              <w:rPr>
+                <w:rFonts w:ascii="Mulish" w:hAnsi="Mulish"/>
+                <w:lang w:val="en-US"/>
+              </w:rPr>
+              <w:t xml:space="preserve"> </w:t>
             </w:r>
             <w:proofErr w:type="spellStart"/>
             <w:r>
@@ -794,15 +873,7 @@
                 <w:rFonts w:ascii="Mulish" w:hAnsi="Mulish"/>
                 <w:lang w:val="en-US"/>
               </w:rPr>
-              <w:t>asig</w:t>
-            </w:r>
-            <w:proofErr w:type="gramEnd"/>
-            <w:r>
-              <w:rPr>
-                <w:rFonts w:ascii="Mulish" w:hAnsi="Mulish"/>
-                <w:lang w:val="en-US"/>
-              </w:rPr>
-              <w:t>.calificacion</w:t>
+              <w:t>asig.calificacion</w:t>
             </w:r>
             <w:proofErr w:type="spellEnd"/>
             <w:r>
@@ -1025,7 +1096,7 @@
 </file>
 
 <file path=word/endnotes.xml><?xml version="1.0" encoding="utf-8"?>
-<w:endnotes xmlns:wpc="http://schemas.microsoft.com/office/word/2010/wordprocessingCanvas" xmlns:cx="http://schemas.microsoft.com/office/drawing/2014/chartex" xmlns:cx1="http://schemas.microsoft.com/office/drawing/2015/9/8/chartex" xmlns:cx2="http://schemas.microsoft.com/office/drawing/2015/10/21/chartex" xmlns:cx3="http://schemas.microsoft.com/office/drawing/2016/5/9/chartex" xmlns:cx4="http://schemas.microsoft.com/office/drawing/2016/5/10/chartex" xmlns:cx5="http://schemas.microsoft.com/office/drawing/2016/5/11/chartex" xmlns:cx6="http://schemas.microsoft.com/office/drawing/2016/5/12/chartex" xmlns:cx7="http://schemas.microsoft.com/office/drawing/2016/5/13/chartex" xmlns:cx8="http://schemas.microsoft.com/office/drawing/2016/5/14/chartex" xmlns:mc="http://schemas.openxmlformats.org/markup-compatibility/2006" xmlns:aink="http://schemas.microsoft.com/office/drawing/2016/ink" xmlns:am3d="http://schemas.microsoft.com/office/drawing/2017/model3d" xmlns:o="urn:schemas-microsoft-com:office:office" xmlns:r="http://schemas.openxmlformats.org/officeDocument/2006/relationships" xmlns:m="http://schemas.openxmlformats.org/officeDocument/2006/math" xmlns:v="urn:schemas-microsoft-com:vml" xmlns:wp14="http://schemas.microsoft.com/office/word/2010/wordprocessingDrawing" xmlns:wp="http://schemas.openxmlformats.org/drawingml/2006/wordprocessingDrawing" xmlns:w10="urn:schemas-microsoft-com:office:word" xmlns:w="http://schemas.openxmlformats.org/wordprocessingml/2006/main" xmlns:w14="http://schemas.microsoft.com/office/word/2010/wordml" xmlns:w15="http://schemas.microsoft.com/office/word/2012/wordml" xmlns:w16cid="http://schemas.microsoft.com/office/word/2016/wordml/cid" xmlns:w16se="http://schemas.microsoft.com/office/word/2015/wordml/symex" xmlns:wpg="http://schemas.microsoft.com/office/word/2010/wordprocessingGroup" xmlns:wpi="http://schemas.microsoft.com/office/word/2010/wordprocessingInk" xmlns:wne="http://schemas.microsoft.com/office/word/2006/wordml" xmlns:wps="http://schemas.microsoft.com/office/word/2010/wordprocessingShape" mc:Ignorable="w14 w15 w16se w16cid wp14">
+<w:endnotes xmlns:wpc="http://schemas.microsoft.com/office/word/2010/wordprocessingCanvas" xmlns:cx="http://schemas.microsoft.com/office/drawing/2014/chartex" xmlns:cx1="http://schemas.microsoft.com/office/drawing/2015/9/8/chartex" xmlns:cx2="http://schemas.microsoft.com/office/drawing/2015/10/21/chartex" xmlns:cx3="http://schemas.microsoft.com/office/drawing/2016/5/9/chartex" xmlns:cx4="http://schemas.microsoft.com/office/drawing/2016/5/10/chartex" xmlns:cx5="http://schemas.microsoft.com/office/drawing/2016/5/11/chartex" xmlns:cx6="http://schemas.microsoft.com/office/drawing/2016/5/12/chartex" xmlns:cx7="http://schemas.microsoft.com/office/drawing/2016/5/13/chartex" xmlns:cx8="http://schemas.microsoft.com/office/drawing/2016/5/14/chartex" xmlns:mc="http://schemas.openxmlformats.org/markup-compatibility/2006" xmlns:aink="http://schemas.microsoft.com/office/drawing/2016/ink" xmlns:am3d="http://schemas.microsoft.com/office/drawing/2017/model3d" xmlns:o="urn:schemas-microsoft-com:office:office" xmlns:oel="http://schemas.microsoft.com/office/2019/extlst" xmlns:r="http://schemas.openxmlformats.org/officeDocument/2006/relationships" xmlns:m="http://schemas.openxmlformats.org/officeDocument/2006/math" xmlns:v="urn:schemas-microsoft-com:vml" xmlns:wp14="http://schemas.microsoft.com/office/word/2010/wordprocessingDrawing" xmlns:wp="http://schemas.openxmlformats.org/drawingml/2006/wordprocessingDrawing" xmlns:w10="urn:schemas-microsoft-com:office:word" xmlns:w="http://schemas.openxmlformats.org/wordprocessingml/2006/main" xmlns:w14="http://schemas.microsoft.com/office/word/2010/wordml" xmlns:w15="http://schemas.microsoft.com/office/word/2012/wordml" xmlns:w16cex="http://schemas.microsoft.com/office/word/2018/wordml/cex" xmlns:w16cid="http://schemas.microsoft.com/office/word/2016/wordml/cid" xmlns:w16="http://schemas.microsoft.com/office/word/2018/wordml" xmlns:w16sdtdh="http://schemas.microsoft.com/office/word/2020/wordml/sdtdatahash" xmlns:w16se="http://schemas.microsoft.com/office/word/2015/wordml/symex" xmlns:wpg="http://schemas.microsoft.com/office/word/2010/wordprocessingGroup" xmlns:wpi="http://schemas.microsoft.com/office/word/2010/wordprocessingInk" xmlns:wne="http://schemas.microsoft.com/office/word/2006/wordml" xmlns:wps="http://schemas.microsoft.com/office/word/2010/wordprocessingShape" mc:Ignorable="w14 w15 w16se w16cid w16 w16cex w16sdtdh wp14">
   <w:endnote w:type="separator" w:id="-1">
     <w:p>
       <w:pPr>
@@ -1050,7 +1121,7 @@
 </file>
 
 <file path=word/footnotes.xml><?xml version="1.0" encoding="utf-8"?>
-<w:footnotes xmlns:wpc="http://schemas.microsoft.com/office/word/2010/wordprocessingCanvas" xmlns:cx="http://schemas.microsoft.com/office/drawing/2014/chartex" xmlns:cx1="http://schemas.microsoft.com/office/drawing/2015/9/8/chartex" xmlns:cx2="http://schemas.microsoft.com/office/drawing/2015/10/21/chartex" xmlns:cx3="http://schemas.microsoft.com/office/drawing/2016/5/9/chartex" xmlns:cx4="http://schemas.microsoft.com/office/drawing/2016/5/10/chartex" xmlns:cx5="http://schemas.microsoft.com/office/drawing/2016/5/11/chartex" xmlns:cx6="http://schemas.microsoft.com/office/drawing/2016/5/12/chartex" xmlns:cx7="http://schemas.microsoft.com/office/drawing/2016/5/13/chartex" xmlns:cx8="http://schemas.microsoft.com/office/drawing/2016/5/14/chartex" xmlns:mc="http://schemas.openxmlformats.org/markup-compatibility/2006" xmlns:aink="http://schemas.microsoft.com/office/drawing/2016/ink" xmlns:am3d="http://schemas.microsoft.com/office/drawing/2017/model3d" xmlns:o="urn:schemas-microsoft-com:office:office" xmlns:r="http://schemas.openxmlformats.org/officeDocument/2006/relationships" xmlns:m="http://schemas.openxmlformats.org/officeDocument/2006/math" xmlns:v="urn:schemas-microsoft-com:vml" xmlns:wp14="http://schemas.microsoft.com/office/word/2010/wordprocessingDrawing" xmlns:wp="http://schemas.openxmlformats.org/drawingml/2006/wordprocessingDrawing" xmlns:w10="urn:schemas-microsoft-com:office:word" xmlns:w="http://schemas.openxmlformats.org/wordprocessingml/2006/main" xmlns:w14="http://schemas.microsoft.com/office/word/2010/wordml" xmlns:w15="http://schemas.microsoft.com/office/word/2012/wordml" xmlns:w16cid="http://schemas.microsoft.com/office/word/2016/wordml/cid" xmlns:w16se="http://schemas.microsoft.com/office/word/2015/wordml/symex" xmlns:wpg="http://schemas.microsoft.com/office/word/2010/wordprocessingGroup" xmlns:wpi="http://schemas.microsoft.com/office/word/2010/wordprocessingInk" xmlns:wne="http://schemas.microsoft.com/office/word/2006/wordml" xmlns:wps="http://schemas.microsoft.com/office/word/2010/wordprocessingShape" mc:Ignorable="w14 w15 w16se w16cid wp14">
+<w:footnotes xmlns:wpc="http://schemas.microsoft.com/office/word/2010/wordprocessingCanvas" xmlns:cx="http://schemas.microsoft.com/office/drawing/2014/chartex" xmlns:cx1="http://schemas.microsoft.com/office/drawing/2015/9/8/chartex" xmlns:cx2="http://schemas.microsoft.com/office/drawing/2015/10/21/chartex" xmlns:cx3="http://schemas.microsoft.com/office/drawing/2016/5/9/chartex" xmlns:cx4="http://schemas.microsoft.com/office/drawing/2016/5/10/chartex" xmlns:cx5="http://schemas.microsoft.com/office/drawing/2016/5/11/chartex" xmlns:cx6="http://schemas.microsoft.com/office/drawing/2016/5/12/chartex" xmlns:cx7="http://schemas.microsoft.com/office/drawing/2016/5/13/chartex" xmlns:cx8="http://schemas.microsoft.com/office/drawing/2016/5/14/chartex" xmlns:mc="http://schemas.openxmlformats.org/markup-compatibility/2006" xmlns:aink="http://schemas.microsoft.com/office/drawing/2016/ink" xmlns:am3d="http://schemas.microsoft.com/office/drawing/2017/model3d" xmlns:o="urn:schemas-microsoft-com:office:office" xmlns:oel="http://schemas.microsoft.com/office/2019/extlst" xmlns:r="http://schemas.openxmlformats.org/officeDocument/2006/relationships" xmlns:m="http://schemas.openxmlformats.org/officeDocument/2006/math" xmlns:v="urn:schemas-microsoft-com:vml" xmlns:wp14="http://schemas.microsoft.com/office/word/2010/wordprocessingDrawing" xmlns:wp="http://schemas.openxmlformats.org/drawingml/2006/wordprocessingDrawing" xmlns:w10="urn:schemas-microsoft-com:office:word" xmlns:w="http://schemas.openxmlformats.org/wordprocessingml/2006/main" xmlns:w14="http://schemas.microsoft.com/office/word/2010/wordml" xmlns:w15="http://schemas.microsoft.com/office/word/2012/wordml" xmlns:w16cex="http://schemas.microsoft.com/office/word/2018/wordml/cex" xmlns:w16cid="http://schemas.microsoft.com/office/word/2016/wordml/cid" xmlns:w16="http://schemas.microsoft.com/office/word/2018/wordml" xmlns:w16sdtdh="http://schemas.microsoft.com/office/word/2020/wordml/sdtdatahash" xmlns:w16se="http://schemas.microsoft.com/office/word/2015/wordml/symex" xmlns:wpg="http://schemas.microsoft.com/office/word/2010/wordprocessingGroup" xmlns:wpi="http://schemas.microsoft.com/office/word/2010/wordprocessingInk" xmlns:wne="http://schemas.microsoft.com/office/word/2006/wordml" xmlns:wps="http://schemas.microsoft.com/office/word/2010/wordprocessingShape" mc:Ignorable="w14 w15 w16se w16cid w16 w16cex w16sdtdh wp14">
   <w:footnote w:type="separator" w:id="-1">
     <w:p>
       <w:pPr>
@@ -1075,7 +1146,7 @@
 </file>
 
 <file path=word/header1.xml><?xml version="1.0" encoding="utf-8"?>
-<w:hdr xmlns:wpc="http://schemas.microsoft.com/office/word/2010/wordprocessingCanvas" xmlns:cx="http://schemas.microsoft.com/office/drawing/2014/chartex" xmlns:cx1="http://schemas.microsoft.com/office/drawing/2015/9/8/chartex" xmlns:cx2="http://schemas.microsoft.com/office/drawing/2015/10/21/chartex" xmlns:cx3="http://schemas.microsoft.com/office/drawing/2016/5/9/chartex" xmlns:cx4="http://schemas.microsoft.com/office/drawing/2016/5/10/chartex" xmlns:cx5="http://schemas.microsoft.com/office/drawing/2016/5/11/chartex" xmlns:cx6="http://schemas.microsoft.com/office/drawing/2016/5/12/chartex" xmlns:cx7="http://schemas.microsoft.com/office/drawing/2016/5/13/chartex" xmlns:cx8="http://schemas.microsoft.com/office/drawing/2016/5/14/chartex" xmlns:mc="http://schemas.openxmlformats.org/markup-compatibility/2006" xmlns:aink="http://schemas.microsoft.com/office/drawing/2016/ink" xmlns:am3d="http://schemas.microsoft.com/office/drawing/2017/model3d" xmlns:o="urn:schemas-microsoft-com:office:office" xmlns:r="http://schemas.openxmlformats.org/officeDocument/2006/relationships" xmlns:m="http://schemas.openxmlformats.org/officeDocument/2006/math" xmlns:v="urn:schemas-microsoft-com:vml" xmlns:wp14="http://schemas.microsoft.com/office/word/2010/wordprocessingDrawing" xmlns:wp="http://schemas.openxmlformats.org/drawingml/2006/wordprocessingDrawing" xmlns:w10="urn:schemas-microsoft-com:office:word" xmlns:w="http://schemas.openxmlformats.org/wordprocessingml/2006/main" xmlns:w14="http://schemas.microsoft.com/office/word/2010/wordml" xmlns:w15="http://schemas.microsoft.com/office/word/2012/wordml" xmlns:w16cid="http://schemas.microsoft.com/office/word/2016/wordml/cid" xmlns:w16se="http://schemas.microsoft.com/office/word/2015/wordml/symex" xmlns:wpg="http://schemas.microsoft.com/office/word/2010/wordprocessingGroup" xmlns:wpi="http://schemas.microsoft.com/office/word/2010/wordprocessingInk" xmlns:wne="http://schemas.microsoft.com/office/word/2006/wordml" xmlns:wps="http://schemas.microsoft.com/office/word/2010/wordprocessingShape" mc:Ignorable="w14 w15 w16se w16cid wp14">
+<w:hdr xmlns:wpc="http://schemas.microsoft.com/office/word/2010/wordprocessingCanvas" xmlns:cx="http://schemas.microsoft.com/office/drawing/2014/chartex" xmlns:cx1="http://schemas.microsoft.com/office/drawing/2015/9/8/chartex" xmlns:cx2="http://schemas.microsoft.com/office/drawing/2015/10/21/chartex" xmlns:cx3="http://schemas.microsoft.com/office/drawing/2016/5/9/chartex" xmlns:cx4="http://schemas.microsoft.com/office/drawing/2016/5/10/chartex" xmlns:cx5="http://schemas.microsoft.com/office/drawing/2016/5/11/chartex" xmlns:cx6="http://schemas.microsoft.com/office/drawing/2016/5/12/chartex" xmlns:cx7="http://schemas.microsoft.com/office/drawing/2016/5/13/chartex" xmlns:cx8="http://schemas.microsoft.com/office/drawing/2016/5/14/chartex" xmlns:mc="http://schemas.openxmlformats.org/markup-compatibility/2006" xmlns:aink="http://schemas.microsoft.com/office/drawing/2016/ink" xmlns:am3d="http://schemas.microsoft.com/office/drawing/2017/model3d" xmlns:o="urn:schemas-microsoft-com:office:office" xmlns:oel="http://schemas.microsoft.com/office/2019/extlst" xmlns:r="http://schemas.openxmlformats.org/officeDocument/2006/relationships" xmlns:m="http://schemas.openxmlformats.org/officeDocument/2006/math" xmlns:v="urn:schemas-microsoft-com:vml" xmlns:wp14="http://schemas.microsoft.com/office/word/2010/wordprocessingDrawing" xmlns:wp="http://schemas.openxmlformats.org/drawingml/2006/wordprocessingDrawing" xmlns:w10="urn:schemas-microsoft-com:office:word" xmlns:w="http://schemas.openxmlformats.org/wordprocessingml/2006/main" xmlns:w14="http://schemas.microsoft.com/office/word/2010/wordml" xmlns:w15="http://schemas.microsoft.com/office/word/2012/wordml" xmlns:w16cex="http://schemas.microsoft.com/office/word/2018/wordml/cex" xmlns:w16cid="http://schemas.microsoft.com/office/word/2016/wordml/cid" xmlns:w16="http://schemas.microsoft.com/office/word/2018/wordml" xmlns:w16sdtdh="http://schemas.microsoft.com/office/word/2020/wordml/sdtdatahash" xmlns:w16se="http://schemas.microsoft.com/office/word/2015/wordml/symex" xmlns:wpg="http://schemas.microsoft.com/office/word/2010/wordprocessingGroup" xmlns:wpi="http://schemas.microsoft.com/office/word/2010/wordprocessingInk" xmlns:wne="http://schemas.microsoft.com/office/word/2006/wordml" xmlns:wps="http://schemas.microsoft.com/office/word/2010/wordprocessingShape" mc:Ignorable="w14 w15 w16se w16cid w16 w16cex w16sdtdh wp14">
   <w:tbl>
     <w:tblPr>
       <w:tblStyle w:val="Tablaconcuadrcula"/>
@@ -1119,7 +1190,7 @@
               <w:noProof/>
             </w:rPr>
             <w:drawing>
-              <wp:inline distT="0" distB="0" distL="0" distR="0" wp14:anchorId="1E1248E8" wp14:editId="1947FA54">
+              <wp:inline distT="0" distB="0" distL="0" distR="0" wp14:anchorId="14EE3D8C" wp14:editId="12BBF0E4">
                 <wp:extent cx="281940" cy="442646"/>
                 <wp:effectExtent l="0" t="0" r="3810" b="0"/>
                 <wp:docPr id="9" name="Picture 9"/>
@@ -1188,8 +1259,17 @@
               <w:rFonts w:ascii="Mulish" w:hAnsi="Mulish"/>
               <w:b/>
             </w:rPr>
-            <w:t>IES Thalassa</w:t>
+            <w:t xml:space="preserve">IES </w:t>
           </w:r>
+          <w:proofErr w:type="spellStart"/>
+          <w:r>
+            <w:rPr>
+              <w:rFonts w:ascii="Mulish" w:hAnsi="Mulish"/>
+              <w:b/>
+            </w:rPr>
+            <w:t>Thalassa</w:t>
+          </w:r>
+          <w:proofErr w:type="spellEnd"/>
         </w:p>
       </w:tc>
       <w:tc>
@@ -1244,7 +1324,7 @@
 </file>
 
 <file path=word/styles.xml><?xml version="1.0" encoding="utf-8"?>
-<w:styles xmlns:mc="http://schemas.openxmlformats.org/markup-compatibility/2006" xmlns:r="http://schemas.openxmlformats.org/officeDocument/2006/relationships" xmlns:w="http://schemas.openxmlformats.org/wordprocessingml/2006/main" xmlns:w14="http://schemas.microsoft.com/office/word/2010/wordml" xmlns:w15="http://schemas.microsoft.com/office/word/2012/wordml" xmlns:w16cid="http://schemas.microsoft.com/office/word/2016/wordml/cid" xmlns:w16se="http://schemas.microsoft.com/office/word/2015/wordml/symex" mc:Ignorable="w14 w15 w16se w16cid">
+<w:styles xmlns:mc="http://schemas.openxmlformats.org/markup-compatibility/2006" xmlns:r="http://schemas.openxmlformats.org/officeDocument/2006/relationships" xmlns:w="http://schemas.openxmlformats.org/wordprocessingml/2006/main" xmlns:w14="http://schemas.microsoft.com/office/word/2010/wordml" xmlns:w15="http://schemas.microsoft.com/office/word/2012/wordml" xmlns:w16cex="http://schemas.microsoft.com/office/word/2018/wordml/cex" xmlns:w16cid="http://schemas.microsoft.com/office/word/2016/wordml/cid" xmlns:w16="http://schemas.microsoft.com/office/word/2018/wordml" xmlns:w16sdtdh="http://schemas.microsoft.com/office/word/2020/wordml/sdtdatahash" xmlns:w16se="http://schemas.microsoft.com/office/word/2015/wordml/symex" mc:Ignorable="w14 w15 w16se w16cid w16 w16cex w16sdtdh">
   <w:docDefaults>
     <w:rPrDefault>
       <w:rPr>
@@ -1260,7 +1340,7 @@
       </w:pPr>
     </w:pPrDefault>
   </w:docDefaults>
-  <w:latentStyles w:defLockedState="0" w:defUIPriority="99" w:defSemiHidden="0" w:defUnhideWhenUsed="0" w:defQFormat="0" w:count="375">
+  <w:latentStyles w:defLockedState="0" w:defUIPriority="99" w:defSemiHidden="0" w:defUnhideWhenUsed="0" w:defQFormat="0" w:count="376">
     <w:lsdException w:name="Normal" w:uiPriority="0" w:qFormat="1"/>
     <w:lsdException w:name="heading 1" w:uiPriority="9" w:qFormat="1"/>
     <w:lsdException w:name="heading 2" w:semiHidden="1" w:uiPriority="9" w:unhideWhenUsed="1" w:qFormat="1"/>
@@ -1636,6 +1716,7 @@
     <w:lsdException w:name="Smart Hyperlink" w:semiHidden="1" w:unhideWhenUsed="1"/>
     <w:lsdException w:name="Hashtag" w:semiHidden="1" w:unhideWhenUsed="1"/>
     <w:lsdException w:name="Unresolved Mention" w:semiHidden="1" w:unhideWhenUsed="1"/>
+    <w:lsdException w:name="Smart Link" w:semiHidden="1" w:unhideWhenUsed="1"/>
   </w:latentStyles>
   <w:style w:type="paragraph" w:default="1" w:styleId="Normal">
     <w:name w:val="Normal"/>

</xml_diff>